<commit_message>
Adding Corbin's section to PersonalReflections.docx
</commit_message>
<xml_diff>
--- a/ReportContent/Personal Reflection.docx
+++ b/ReportContent/Personal Reflection.docx
@@ -1,6 +1,6 @@
 
 <file path=word/document.xml><?xml version="1.0" encoding="utf-8"?>
-<w:document xmlns:wpc="http://schemas.microsoft.com/office/word/2010/wordprocessingCanvas" xmlns:cx="http://schemas.microsoft.com/office/drawing/2014/chartex" xmlns:cx1="http://schemas.microsoft.com/office/drawing/2015/9/8/chartex" xmlns:mc="http://schemas.openxmlformats.org/markup-compatibility/2006" xmlns:o="urn:schemas-microsoft-com:office:office" xmlns:r="http://schemas.openxmlformats.org/officeDocument/2006/relationships" xmlns:m="http://schemas.openxmlformats.org/officeDocument/2006/math" xmlns:v="urn:schemas-microsoft-com:vml" xmlns:wp14="http://schemas.microsoft.com/office/word/2010/wordprocessingDrawing" xmlns:wp="http://schemas.openxmlformats.org/drawingml/2006/wordprocessingDrawing" xmlns:w10="urn:schemas-microsoft-com:office:word" xmlns:w="http://schemas.openxmlformats.org/wordprocessingml/2006/main" xmlns:w14="http://schemas.microsoft.com/office/word/2010/wordml" xmlns:w15="http://schemas.microsoft.com/office/word/2012/wordml" xmlns:w16se="http://schemas.microsoft.com/office/word/2015/wordml/symex" xmlns:wpg="http://schemas.microsoft.com/office/word/2010/wordprocessingGroup" xmlns:wpi="http://schemas.microsoft.com/office/word/2010/wordprocessingInk" xmlns:wne="http://schemas.microsoft.com/office/word/2006/wordml" xmlns:wps="http://schemas.microsoft.com/office/word/2010/wordprocessingShape" mc:Ignorable="w14 w15 w16se wp14">
+<w:document xmlns:wpc="http://schemas.microsoft.com/office/word/2010/wordprocessingCanvas" xmlns:cx="http://schemas.microsoft.com/office/drawing/2014/chartex" xmlns:cx1="http://schemas.microsoft.com/office/drawing/2015/9/8/chartex" xmlns:cx2="http://schemas.microsoft.com/office/drawing/2015/10/21/chartex" xmlns:cx3="http://schemas.microsoft.com/office/drawing/2016/5/9/chartex" xmlns:cx4="http://schemas.microsoft.com/office/drawing/2016/5/10/chartex" xmlns:cx5="http://schemas.microsoft.com/office/drawing/2016/5/11/chartex" xmlns:cx6="http://schemas.microsoft.com/office/drawing/2016/5/12/chartex" xmlns:cx7="http://schemas.microsoft.com/office/drawing/2016/5/13/chartex" xmlns:cx8="http://schemas.microsoft.com/office/drawing/2016/5/14/chartex" xmlns:mc="http://schemas.openxmlformats.org/markup-compatibility/2006" xmlns:aink="http://schemas.microsoft.com/office/drawing/2016/ink" xmlns:am3d="http://schemas.microsoft.com/office/drawing/2017/model3d" xmlns:o="urn:schemas-microsoft-com:office:office" xmlns:r="http://schemas.openxmlformats.org/officeDocument/2006/relationships" xmlns:m="http://schemas.openxmlformats.org/officeDocument/2006/math" xmlns:v="urn:schemas-microsoft-com:vml" xmlns:wp14="http://schemas.microsoft.com/office/word/2010/wordprocessingDrawing" xmlns:wp="http://schemas.openxmlformats.org/drawingml/2006/wordprocessingDrawing" xmlns:w10="urn:schemas-microsoft-com:office:word" xmlns:w="http://schemas.openxmlformats.org/wordprocessingml/2006/main" xmlns:w14="http://schemas.microsoft.com/office/word/2010/wordml" xmlns:w15="http://schemas.microsoft.com/office/word/2012/wordml" xmlns:w16cex="http://schemas.microsoft.com/office/word/2018/wordml/cex" xmlns:w16cid="http://schemas.microsoft.com/office/word/2016/wordml/cid" xmlns:w16="http://schemas.microsoft.com/office/word/2018/wordml" xmlns:w16se="http://schemas.microsoft.com/office/word/2015/wordml/symex" xmlns:wpg="http://schemas.microsoft.com/office/word/2010/wordprocessingGroup" xmlns:wpi="http://schemas.microsoft.com/office/word/2010/wordprocessingInk" xmlns:wne="http://schemas.microsoft.com/office/word/2006/wordml" xmlns:wps="http://schemas.microsoft.com/office/word/2010/wordprocessingShape" mc:Ignorable="w14 w15 w16se w16cid w16 w16cex wp14">
   <w:body>
     <w:p>
       <w:pPr>
@@ -27,8 +27,6 @@
           <w:lang w:val="en-AU"/>
         </w:rPr>
       </w:pPr>
-      <w:bookmarkStart w:id="0" w:name="_GoBack"/>
-      <w:bookmarkEnd w:id="0"/>
     </w:p>
     <w:p>
       <w:pPr>
@@ -75,32 +73,55 @@
       </w:r>
     </w:p>
     <w:p>
-      <w:pPr>
-        <w:pStyle w:val="Heading1"/>
-        <w:rPr>
-          <w:lang w:val="en-AU"/>
-        </w:rPr>
-      </w:pPr>
-    </w:p>
-    <w:p>
-      <w:pPr>
-        <w:pStyle w:val="Heading1"/>
-        <w:rPr>
-          <w:lang w:val="en-AU"/>
-        </w:rPr>
-      </w:pPr>
-    </w:p>
-    <w:p>
-      <w:pPr>
-        <w:pStyle w:val="Heading1"/>
-        <w:rPr>
-          <w:lang w:val="en-AU"/>
-        </w:rPr>
-      </w:pPr>
-      <w:r>
-        <w:rPr>
-          <w:lang w:val="en-AU"/>
-        </w:rPr>
+      <w:r>
+        <w:t>During this portion of the assignment, after allocating who would be responsible for what pieces of the assignment, we were all able to work much more independently. The group experienced the consequences of the COVID-19 lockdown, which affected the group dynamic at times, but we all pulled our socks up and pushed on delivering something that we could all be proud of and confident to submit.</w:t>
+      </w:r>
+    </w:p>
+    <w:p>
+      <w:r>
+        <w:t>Communication was an issue at times, mostly exacerbated by the current pandemic, but because of the way the work was divided it meant we were not required to meet as often to fulfill our requirements.</w:t>
+      </w:r>
+    </w:p>
+    <w:p>
+      <w:r>
+        <w:t>I was impressed by the quality of everybody’s individual work efforts though. Natalie has created an amazing, professional website and an incredible representation of our app, Vanessa’s professional report producing, and time management skills are second to none, and the writing pieces delivered by both Connor and Ollie were of an exceptional standard.</w:t>
+      </w:r>
+    </w:p>
+    <w:p>
+      <w:r>
+        <w:t>It was surprising, with the little bit of knowledge that we have gained during these short few months, and no small measure of personal research, that the tools we opted to use during this assignment were absolutely not out of the reach of our abilities. We were able to gather at least a general understanding of every piece of technology that we put our time into, improving our chances of success, not only during this assignment, but also in the future wherever our individual careers in technology take us.</w:t>
+      </w:r>
+    </w:p>
+    <w:p>
+      <w:r>
+        <w:t>You could sense that all of us were affected in some way by isolation, or something in our lives that lessened  our potential to maintain our scholastic requirements, but everybody, though facing adversity, pushed through and delivered. I am immensely proud of our whole team and am happy to call myself a member of XVI. To deliver something of this quality is difficult at the best of times, but we did it against the grain and against adversity, which is something that will forever impress me.</w:t>
+      </w:r>
+    </w:p>
+    <w:p>
+      <w:r>
+        <w:t xml:space="preserve">Thank you, fellow members of team XVI, for a </w:t>
+      </w:r>
+      <w:proofErr w:type="gramStart"/>
+      <w:r>
+        <w:t>great few months</w:t>
+      </w:r>
+      <w:proofErr w:type="gramEnd"/>
+      <w:r>
+        <w:t>, and for all of your support. I am better for meeting you all and wish you all the best wherever the future takes you.</w:t>
+      </w:r>
+    </w:p>
+    <w:p>
+      <w:pPr>
+        <w:pStyle w:val="Heading1"/>
+        <w:rPr>
+          <w:lang w:val="en-AU"/>
+        </w:rPr>
+      </w:pPr>
+      <w:r>
+        <w:rPr>
+          <w:lang w:val="en-AU"/>
+        </w:rPr>
+        <w:lastRenderedPageBreak/>
         <w:t>Natalie</w:t>
       </w:r>
     </w:p>
@@ -175,7 +196,7 @@
 </file>
 
 <file path=word/styles.xml><?xml version="1.0" encoding="utf-8"?>
-<w:styles xmlns:mc="http://schemas.openxmlformats.org/markup-compatibility/2006" xmlns:r="http://schemas.openxmlformats.org/officeDocument/2006/relationships" xmlns:w="http://schemas.openxmlformats.org/wordprocessingml/2006/main" xmlns:w14="http://schemas.microsoft.com/office/word/2010/wordml" xmlns:w15="http://schemas.microsoft.com/office/word/2012/wordml" xmlns:w16se="http://schemas.microsoft.com/office/word/2015/wordml/symex" mc:Ignorable="w14 w15 w16se">
+<w:styles xmlns:mc="http://schemas.openxmlformats.org/markup-compatibility/2006" xmlns:r="http://schemas.openxmlformats.org/officeDocument/2006/relationships" xmlns:w="http://schemas.openxmlformats.org/wordprocessingml/2006/main" xmlns:w14="http://schemas.microsoft.com/office/word/2010/wordml" xmlns:w15="http://schemas.microsoft.com/office/word/2012/wordml" xmlns:w16cex="http://schemas.microsoft.com/office/word/2018/wordml/cex" xmlns:w16cid="http://schemas.microsoft.com/office/word/2016/wordml/cid" xmlns:w16="http://schemas.microsoft.com/office/word/2018/wordml" xmlns:w16se="http://schemas.microsoft.com/office/word/2015/wordml/symex" mc:Ignorable="w14 w15 w16se w16cid w16 w16cex">
   <w:docDefaults>
     <w:rPrDefault>
       <w:rPr>
@@ -191,7 +212,7 @@
       </w:pPr>
     </w:pPrDefault>
   </w:docDefaults>
-  <w:latentStyles w:defLockedState="0" w:defUIPriority="99" w:defSemiHidden="0" w:defUnhideWhenUsed="0" w:defQFormat="0" w:count="371">
+  <w:latentStyles w:defLockedState="0" w:defUIPriority="99" w:defSemiHidden="0" w:defUnhideWhenUsed="0" w:defQFormat="0" w:count="376">
     <w:lsdException w:name="Normal" w:uiPriority="0" w:qFormat="1"/>
     <w:lsdException w:name="heading 1" w:uiPriority="9" w:qFormat="1"/>
     <w:lsdException w:name="heading 2" w:semiHidden="1" w:uiPriority="9" w:unhideWhenUsed="1" w:qFormat="1"/>
@@ -297,7 +318,6 @@
     <w:lsdException w:name="HTML Sample" w:semiHidden="1" w:unhideWhenUsed="1"/>
     <w:lsdException w:name="HTML Typewriter" w:semiHidden="1" w:unhideWhenUsed="1"/>
     <w:lsdException w:name="HTML Variable" w:semiHidden="1" w:unhideWhenUsed="1"/>
-    <w:lsdException w:name="Normal Table" w:semiHidden="1" w:unhideWhenUsed="1"/>
     <w:lsdException w:name="annotation subject" w:semiHidden="1" w:unhideWhenUsed="1"/>
     <w:lsdException w:name="No List" w:semiHidden="1" w:unhideWhenUsed="1"/>
     <w:lsdException w:name="Outline List 1" w:semiHidden="1" w:unhideWhenUsed="1"/>
@@ -340,11 +360,8 @@
     <w:lsdException w:name="Table Contemporary" w:semiHidden="1" w:unhideWhenUsed="1"/>
     <w:lsdException w:name="Table Elegant" w:semiHidden="1" w:unhideWhenUsed="1"/>
     <w:lsdException w:name="Table Professional" w:semiHidden="1" w:unhideWhenUsed="1"/>
-    <w:lsdException w:name="Table Subtle 1" w:semiHidden="1" w:unhideWhenUsed="1"/>
     <w:lsdException w:name="Table Subtle 2" w:semiHidden="1" w:unhideWhenUsed="1"/>
     <w:lsdException w:name="Table Web 1" w:semiHidden="1" w:unhideWhenUsed="1"/>
-    <w:lsdException w:name="Table Web 2" w:semiHidden="1" w:unhideWhenUsed="1"/>
-    <w:lsdException w:name="Table Web 3" w:semiHidden="1" w:unhideWhenUsed="1"/>
     <w:lsdException w:name="Balloon Text" w:semiHidden="1" w:unhideWhenUsed="1"/>
     <w:lsdException w:name="Table Grid" w:uiPriority="39"/>
     <w:lsdException w:name="Table Theme" w:semiHidden="1" w:unhideWhenUsed="1"/>
@@ -563,6 +580,11 @@
     <w:lsdException w:name="List Table 5 Dark Accent 6" w:uiPriority="50"/>
     <w:lsdException w:name="List Table 6 Colorful Accent 6" w:uiPriority="51"/>
     <w:lsdException w:name="List Table 7 Colorful Accent 6" w:uiPriority="52"/>
+    <w:lsdException w:name="Mention" w:semiHidden="1" w:unhideWhenUsed="1"/>
+    <w:lsdException w:name="Smart Hyperlink" w:semiHidden="1" w:unhideWhenUsed="1"/>
+    <w:lsdException w:name="Hashtag" w:semiHidden="1" w:unhideWhenUsed="1"/>
+    <w:lsdException w:name="Unresolved Mention" w:semiHidden="1" w:unhideWhenUsed="1"/>
+    <w:lsdException w:name="Smart Link" w:semiHidden="1" w:unhideWhenUsed="1"/>
   </w:latentStyles>
   <w:style w:type="paragraph" w:default="1" w:styleId="Normal">
     <w:name w:val="Normal"/>

</xml_diff>